<commit_message>
Aggiornamento parte base riguardante il basso
Sono stati aggiornati i file riguardanti la teoria base del basso. Terminata.

Co-Authored-By: davidedes <davidedes@users.noreply.github.com>
</commit_message>
<xml_diff>
--- a/docs/Contenuti/2. Strumenti/2. Basso/1. Livello base/3. corde vuote.docx
+++ b/docs/Contenuti/2. Strumenti/2. Basso/1. Livello base/3. corde vuote.docx
@@ -4,23 +4,11 @@
   <w:body>
     <w:p>
       <w:pPr>
-        <w:jc w:val="both"/>
-        <w:rPr>
-          <w:b/>
-          <w:sz w:val="30"/>
-          <w:szCs w:val="30"/>
-        </w:rPr>
+        <w:pStyle w:val="Titolo1"/>
       </w:pPr>
       <w:r>
-        <w:rPr>
-          <w:b/>
-          <w:sz w:val="30"/>
-          <w:szCs w:val="30"/>
-        </w:rPr>
         <w:t xml:space="preserve">Corde vuote </w:t>
       </w:r>
-      <w:bookmarkStart w:id="0" w:name="_GoBack"/>
-      <w:bookmarkEnd w:id="0"/>
     </w:p>
     <w:p>
       <w:pPr>
@@ -35,12 +23,27 @@
           <w:sz w:val="24"/>
           <w:szCs w:val="24"/>
         </w:rPr>
-        <w:t>Pizzicando a vuoto le corde, ossia senza esercitare alcuna pressione sui tasti, si può notare che, procedendo dalla più spessa verso la più sottile, i suoni prodotti sono via via sempre più acuti. Infatti, a parità di lunghezza, maggiore è lo spessore della corda vibrante e tanto più grave, basso come frequenza, risulta il suono essa prodotto.</w:t>
+        <w:t xml:space="preserve">Pizzicando a vuoto le corde, ossia senza esercitare alcuna pressione sui tasti, si può notare che, procedendo dalla più spessa verso la più sottile, i suoni prodotti sono via via sempre più acuti. </w:t>
       </w:r>
     </w:p>
     <w:p>
       <w:pPr>
         <w:jc w:val="both"/>
+        <w:rPr>
+          <w:sz w:val="24"/>
+          <w:szCs w:val="24"/>
+        </w:rPr>
+      </w:pPr>
+      <w:r>
+        <w:rPr>
+          <w:sz w:val="24"/>
+          <w:szCs w:val="24"/>
+        </w:rPr>
+        <w:t>Infatti, a parità di lunghezza, tanto è maggiore lo spessore della corda vibrante quanto più grave sarà il suono prodotto.</w:t>
+      </w:r>
+    </w:p>
+    <w:p>
+      <w:pPr>
         <w:rPr>
           <w:sz w:val="24"/>
           <w:szCs w:val="24"/>
@@ -53,21 +56,21 @@
         </w:rPr>
         <w:t xml:space="preserve">Nell’esempio seguente verrà indicata la nota prodotta da </w:t>
       </w:r>
-      <w:proofErr w:type="spellStart"/>
       <w:r>
         <w:rPr>
           <w:sz w:val="24"/>
           <w:szCs w:val="24"/>
         </w:rPr>
-        <w:t>ciasuna</w:t>
+        <w:t xml:space="preserve">ciascuna </w:t>
       </w:r>
-      <w:proofErr w:type="spellEnd"/>
+      <w:bookmarkStart w:id="0" w:name="_GoBack"/>
+      <w:bookmarkEnd w:id="0"/>
       <w:r>
         <w:rPr>
           <w:sz w:val="24"/>
           <w:szCs w:val="24"/>
         </w:rPr>
-        <w:t xml:space="preserve"> corda pizzicata a vuoto e la relativa notazione:</w:t>
+        <w:t>corda pizzicata a vuoto e la relativa notazione:</w:t>
       </w:r>
     </w:p>
     <w:p>

</xml_diff>